<commit_message>
mise à jour du MVP
</commit_message>
<xml_diff>
--- a/MVP.docx
+++ b/MVP.docx
@@ -120,7 +120,6 @@
           <w:color w:val="404040" w:themeColor="text1" w:themeTint="BF"/>
         </w:rPr>
       </w:pPr>
-      <w:proofErr w:type="gramStart"/>
       <w:r>
         <w:rPr>
           <w:rFonts w:asciiTheme="majorHAnsi" w:hAnsiTheme="majorHAnsi" w:cstheme="majorHAnsi"/>
@@ -129,9 +128,8 @@
           <w:sz w:val="32"/>
           <w:szCs w:val="36"/>
         </w:rPr>
-        <w:t>Description détaillées</w:t>
-      </w:r>
-      <w:proofErr w:type="gramEnd"/>
+        <w:t>Description détaillée</w:t>
+      </w:r>
       <w:r>
         <w:rPr>
           <w:rFonts w:asciiTheme="majorHAnsi" w:hAnsiTheme="majorHAnsi" w:cstheme="majorHAnsi"/>
@@ -172,15 +170,13 @@
       </w:r>
       <w:proofErr w:type="spellEnd"/>
       <w:r>
-        <w:t xml:space="preserve"> avec </w:t>
-      </w:r>
-      <w:proofErr w:type="gramStart"/>
-      <w:r>
-        <w:t>toute les caractéristiques</w:t>
-      </w:r>
-      <w:proofErr w:type="gramEnd"/>
-      <w:r>
-        <w:t xml:space="preserve"> qui pourraient nous être utiles</w:t>
+        <w:t xml:space="preserve"> avec toute</w:t>
+      </w:r>
+      <w:r>
+        <w:t>s</w:t>
+      </w:r>
+      <w:r>
+        <w:t xml:space="preserve"> les caractéristiques qui pourraient nous être utiles</w:t>
       </w:r>
     </w:p>
     <w:p>
@@ -291,7 +287,13 @@
         <w:t xml:space="preserve"> </w:t>
       </w:r>
       <w:r>
-        <w:t>Ecriture de fonctions :</w:t>
+        <w:t xml:space="preserve">Ecriture de fonctions correspondant aux fonctionnalités les plus </w:t>
+      </w:r>
+      <w:r>
+        <w:t>importantes</w:t>
+      </w:r>
+      <w:r>
+        <w:t> :</w:t>
       </w:r>
     </w:p>
     <w:p>
@@ -310,6 +312,15 @@
       </w:r>
       <w:proofErr w:type="spellEnd"/>
       <w:proofErr w:type="gramEnd"/>
+      <w:r>
+        <w:t xml:space="preserve"> (</w:t>
+      </w:r>
+      <w:r>
+        <w:t>sélection</w:t>
+      </w:r>
+      <w:r>
+        <w:t>/projection)</w:t>
+      </w:r>
     </w:p>
     <w:p>
       <w:pPr>
@@ -327,6 +338,23 @@
       </w:r>
       <w:proofErr w:type="spellEnd"/>
       <w:proofErr w:type="gramEnd"/>
+      <w:r>
+        <w:t xml:space="preserve"> (</w:t>
+      </w:r>
+      <w:r>
+        <w:t>récupérer</w:t>
+      </w:r>
+      <w:r>
+        <w:t xml:space="preserve"> les </w:t>
+      </w:r>
+      <w:proofErr w:type="spellStart"/>
+      <w:r>
+        <w:t>json</w:t>
+      </w:r>
+      <w:proofErr w:type="spellEnd"/>
+      <w:r>
+        <w:t xml:space="preserve"> et les transformer en dictionnaire)</w:t>
+      </w:r>
     </w:p>
     <w:p>
       <w:pPr>
@@ -337,9 +365,126 @@
         </w:numPr>
         <w:spacing w:after="0" w:line="276" w:lineRule="auto"/>
       </w:pPr>
+      <w:proofErr w:type="spellStart"/>
+      <w:proofErr w:type="gramStart"/>
+      <w:r>
+        <w:t>prettyPrint</w:t>
+      </w:r>
+      <w:proofErr w:type="spellEnd"/>
+      <w:proofErr w:type="gramEnd"/>
+      <w:r>
+        <w:t xml:space="preserve"> (fonc</w:t>
+      </w:r>
+      <w:r>
+        <w:t>t</w:t>
+      </w:r>
+      <w:r>
+        <w:t>i</w:t>
+      </w:r>
+      <w:r>
+        <w:t xml:space="preserve">on d’affichage du fichier </w:t>
+      </w:r>
+      <w:proofErr w:type="spellStart"/>
+      <w:r>
+        <w:t>json</w:t>
+      </w:r>
+      <w:proofErr w:type="spellEnd"/>
+      <w:r>
+        <w:t>)</w:t>
+      </w:r>
+    </w:p>
+    <w:p>
+      <w:pPr>
+        <w:pStyle w:val="Paragraphedeliste"/>
+        <w:numPr>
+          <w:ilvl w:val="2"/>
+          <w:numId w:val="1"/>
+        </w:numPr>
+        <w:spacing w:after="0" w:line="276" w:lineRule="auto"/>
+      </w:pPr>
+      <w:r>
+        <w:t>Update (pour modifier des données)</w:t>
+      </w:r>
+    </w:p>
+    <w:p>
+      <w:pPr>
+        <w:pStyle w:val="Paragraphedeliste"/>
+        <w:spacing w:after="0" w:line="276" w:lineRule="auto"/>
+        <w:ind w:left="2160"/>
+      </w:pPr>
+      <w:r>
+        <w:t>REMARQUES : description plus précise en commentaire du code</w:t>
+      </w:r>
+    </w:p>
+    <w:p>
+      <w:pPr>
+        <w:pStyle w:val="Paragraphedeliste"/>
+        <w:numPr>
+          <w:ilvl w:val="1"/>
+          <w:numId w:val="1"/>
+        </w:numPr>
+        <w:spacing w:after="0" w:line="276" w:lineRule="auto"/>
+      </w:pPr>
       <w:r>
         <w:t xml:space="preserve"> </w:t>
       </w:r>
+      <w:r>
+        <w:t>Tests</w:t>
+      </w:r>
+    </w:p>
+    <w:p>
+      <w:pPr>
+        <w:pStyle w:val="Paragraphedeliste"/>
+        <w:spacing w:after="0" w:line="276" w:lineRule="auto"/>
+      </w:pPr>
+      <w:bookmarkStart w:id="0" w:name="_Hlk530574437"/>
+    </w:p>
+    <w:p>
+      <w:pPr>
+        <w:pStyle w:val="Paragraphedeliste"/>
+        <w:numPr>
+          <w:ilvl w:val="0"/>
+          <w:numId w:val="1"/>
+        </w:numPr>
+        <w:spacing w:after="0" w:line="276" w:lineRule="auto"/>
+      </w:pPr>
+      <w:r>
+        <w:t>Création de la</w:t>
+      </w:r>
+      <w:r>
+        <w:t xml:space="preserve"> plat</w:t>
+      </w:r>
+      <w:r>
+        <w:t>e</w:t>
+      </w:r>
+      <w:r>
+        <w:t xml:space="preserve">forme </w:t>
+      </w:r>
+      <w:r>
+        <w:t>avec Dash</w:t>
+      </w:r>
+    </w:p>
+    <w:p>
+      <w:pPr>
+        <w:pStyle w:val="Paragraphedeliste"/>
+        <w:numPr>
+          <w:ilvl w:val="1"/>
+          <w:numId w:val="1"/>
+        </w:numPr>
+        <w:spacing w:after="0" w:line="276" w:lineRule="auto"/>
+      </w:pPr>
+      <w:r>
+        <w:t>Page</w:t>
+      </w:r>
+      <w:r>
+        <w:t>s</w:t>
+      </w:r>
+      <w:r>
+        <w:t> </w:t>
+      </w:r>
+      <w:r>
+        <w:t>générales :</w:t>
+      </w:r>
     </w:p>
     <w:p>
       <w:pPr>
@@ -350,6 +495,90 @@
         </w:numPr>
         <w:spacing w:after="0" w:line="276" w:lineRule="auto"/>
       </w:pPr>
+      <w:r>
+        <w:t xml:space="preserve">Page </w:t>
+      </w:r>
+      <w:proofErr w:type="spellStart"/>
+      <w:r>
+        <w:rPr>
+          <w:b/>
+        </w:rPr>
+        <w:t>Acceuil</w:t>
+      </w:r>
+      <w:proofErr w:type="spellEnd"/>
+      <w:r>
+        <w:rPr>
+          <w:b/>
+        </w:rPr>
+        <w:t xml:space="preserve"> – </w:t>
+      </w:r>
+      <w:r>
+        <w:t>pour le login </w:t>
+      </w:r>
+    </w:p>
+    <w:p>
+      <w:pPr>
+        <w:pStyle w:val="Paragraphedeliste"/>
+        <w:numPr>
+          <w:ilvl w:val="3"/>
+          <w:numId w:val="1"/>
+        </w:numPr>
+        <w:spacing w:after="0" w:line="276" w:lineRule="auto"/>
+      </w:pPr>
+      <w:r>
+        <w:t>Affichage</w:t>
+      </w:r>
+    </w:p>
+    <w:p>
+      <w:pPr>
+        <w:pStyle w:val="Paragraphedeliste"/>
+        <w:numPr>
+          <w:ilvl w:val="3"/>
+          <w:numId w:val="1"/>
+        </w:numPr>
+        <w:spacing w:after="0" w:line="276" w:lineRule="auto"/>
+      </w:pPr>
+      <w:r>
+        <w:t>Fonctionnalité : permet d’accéder à la page candidat OU aux pages du recruteur</w:t>
+      </w:r>
+    </w:p>
+    <w:p>
+      <w:pPr>
+        <w:pStyle w:val="Paragraphedeliste"/>
+        <w:numPr>
+          <w:ilvl w:val="2"/>
+          <w:numId w:val="1"/>
+        </w:numPr>
+        <w:spacing w:after="0" w:line="276" w:lineRule="auto"/>
+      </w:pPr>
+      <w:r>
+        <w:t xml:space="preserve">Page </w:t>
+      </w:r>
+      <w:r>
+        <w:rPr>
+          <w:b/>
+        </w:rPr>
+        <w:t xml:space="preserve">ERREUR </w:t>
+      </w:r>
+      <w:proofErr w:type="gramStart"/>
+      <w:r>
+        <w:rPr>
+          <w:b/>
+        </w:rPr>
+        <w:t>404</w:t>
+      </w:r>
+      <w:r>
+        <w:t>  -</w:t>
+      </w:r>
+      <w:proofErr w:type="gramEnd"/>
+      <w:r>
+        <w:t xml:space="preserve"> à afficher lors d’erreurs (et pour les requêtes impossibles ?)</w:t>
+      </w:r>
+    </w:p>
+    <w:p>
+      <w:pPr>
+        <w:spacing w:after="0" w:line="276" w:lineRule="auto"/>
+      </w:pPr>
     </w:p>
     <w:p>
       <w:pPr>
@@ -361,30 +590,89 @@
         <w:spacing w:after="0" w:line="276" w:lineRule="auto"/>
       </w:pPr>
       <w:r>
-        <w:t xml:space="preserve"> </w:t>
-      </w:r>
-      <w:r>
-        <w:t>Tests</w:t>
-      </w:r>
-    </w:p>
-    <w:p>
-      <w:pPr>
-        <w:pStyle w:val="Paragraphedeliste"/>
-        <w:spacing w:after="0" w:line="276" w:lineRule="auto"/>
-      </w:pPr>
-    </w:p>
-    <w:p>
-      <w:pPr>
-        <w:pStyle w:val="Paragraphedeliste"/>
-        <w:numPr>
-          <w:ilvl w:val="0"/>
-          <w:numId w:val="1"/>
-        </w:numPr>
-        <w:spacing w:after="0" w:line="276" w:lineRule="auto"/>
-      </w:pPr>
-      <w:r>
-        <w:t>Création de la page avec Dash</w:t>
-      </w:r>
+        <w:t xml:space="preserve">Page pour le </w:t>
+      </w:r>
+      <w:r>
+        <w:t>candidat</w:t>
+      </w:r>
+    </w:p>
+    <w:p>
+      <w:pPr>
+        <w:pStyle w:val="Paragraphedeliste"/>
+        <w:numPr>
+          <w:ilvl w:val="2"/>
+          <w:numId w:val="1"/>
+        </w:numPr>
+        <w:spacing w:after="0" w:line="276" w:lineRule="auto"/>
+      </w:pPr>
+      <w:r>
+        <w:t xml:space="preserve">Page </w:t>
+      </w:r>
+      <w:r>
+        <w:rPr>
+          <w:b/>
+        </w:rPr>
+        <w:t>Pos</w:t>
+      </w:r>
+      <w:r>
+        <w:rPr>
+          <w:b/>
+        </w:rPr>
+        <w:t>t</w:t>
+      </w:r>
+      <w:r>
+        <w:rPr>
+          <w:b/>
+        </w:rPr>
+        <w:t>uler</w:t>
+      </w:r>
+      <w:r>
+        <w:t> :</w:t>
+      </w:r>
+    </w:p>
+    <w:p>
+      <w:pPr>
+        <w:pStyle w:val="Paragraphedeliste"/>
+        <w:numPr>
+          <w:ilvl w:val="3"/>
+          <w:numId w:val="1"/>
+        </w:numPr>
+        <w:spacing w:after="0" w:line="276" w:lineRule="auto"/>
+      </w:pPr>
+      <w:r>
+        <w:t xml:space="preserve">Affichage : </w:t>
+      </w:r>
+    </w:p>
+    <w:p>
+      <w:pPr>
+        <w:pStyle w:val="Paragraphedeliste"/>
+        <w:numPr>
+          <w:ilvl w:val="3"/>
+          <w:numId w:val="1"/>
+        </w:numPr>
+        <w:spacing w:after="0" w:line="276" w:lineRule="auto"/>
+      </w:pPr>
+      <w:r>
+        <w:t>Fonctionnalité : postuler,</w:t>
+      </w:r>
+      <w:r>
+        <w:t xml:space="preserve"> upl</w:t>
+      </w:r>
+      <w:r>
+        <w:t>o</w:t>
+      </w:r>
+      <w:r>
+        <w:t>a</w:t>
+      </w:r>
+      <w:r>
+        <w:t>der</w:t>
+      </w:r>
+    </w:p>
+    <w:p>
+      <w:pPr>
+        <w:spacing w:after="0" w:line="276" w:lineRule="auto"/>
+        <w:ind w:left="2520"/>
+      </w:pPr>
     </w:p>
     <w:p>
       <w:pPr>
@@ -396,7 +684,8 @@
         <w:spacing w:after="0" w:line="276" w:lineRule="auto"/>
       </w:pPr>
       <w:r>
-        <w:t xml:space="preserve">Page pour le candidat </w:t>
+        <w:lastRenderedPageBreak/>
+        <w:t>Pages pour le recruteur</w:t>
       </w:r>
     </w:p>
     <w:p>
@@ -409,31 +698,50 @@
         <w:spacing w:after="0" w:line="276" w:lineRule="auto"/>
       </w:pPr>
       <w:r>
-        <w:t>Fonctionnalité : P</w:t>
-      </w:r>
-      <w:r>
-        <w:t xml:space="preserve">our postuler et </w:t>
-      </w:r>
-      <w:proofErr w:type="spellStart"/>
-      <w:r>
-        <w:t>uplaoder</w:t>
-      </w:r>
-      <w:proofErr w:type="spellEnd"/>
-      <w:r>
-        <w:t xml:space="preserve"> + login</w:t>
-      </w:r>
-    </w:p>
-    <w:p>
-      <w:pPr>
-        <w:pStyle w:val="Paragraphedeliste"/>
-        <w:numPr>
-          <w:ilvl w:val="1"/>
-          <w:numId w:val="1"/>
-        </w:numPr>
-        <w:spacing w:after="0" w:line="276" w:lineRule="auto"/>
-      </w:pPr>
-      <w:r>
-        <w:t>Page pour le recruteur</w:t>
+        <w:t>Page </w:t>
+      </w:r>
+      <w:r>
+        <w:rPr>
+          <w:b/>
+        </w:rPr>
+        <w:t>Management</w:t>
+      </w:r>
+    </w:p>
+    <w:p>
+      <w:pPr>
+        <w:pStyle w:val="Paragraphedeliste"/>
+        <w:numPr>
+          <w:ilvl w:val="3"/>
+          <w:numId w:val="1"/>
+        </w:numPr>
+        <w:spacing w:after="0" w:line="276" w:lineRule="auto"/>
+      </w:pPr>
+      <w:r>
+        <w:t xml:space="preserve">Affichage : Liste candidat (Nom, prénom, avancement…) [postulé, exercice donné, code en cours de vérification, refus, </w:t>
+      </w:r>
+      <w:proofErr w:type="gramStart"/>
+      <w:r>
+        <w:t>fin candidature</w:t>
+      </w:r>
+      <w:proofErr w:type="gramEnd"/>
+      <w:r>
+        <w:t>]</w:t>
+      </w:r>
+    </w:p>
+    <w:p>
+      <w:pPr>
+        <w:pStyle w:val="Paragraphedeliste"/>
+        <w:numPr>
+          <w:ilvl w:val="3"/>
+          <w:numId w:val="1"/>
+        </w:numPr>
+        <w:spacing w:after="0" w:line="276" w:lineRule="auto"/>
+      </w:pPr>
+      <w:r>
+        <w:t>Fonctionnalité :  permet uniquement d’aller sur la page d’un candidat + fonctionnalité table</w:t>
+      </w:r>
+      <w:r>
+        <w:t xml:space="preserve"> (tris)</w:t>
       </w:r>
     </w:p>
     <w:p>
@@ -445,11 +753,62 @@
         </w:numPr>
         <w:spacing w:after="0" w:line="276" w:lineRule="auto"/>
       </w:pPr>
-      <w:proofErr w:type="spellStart"/>
-      <w:r>
-        <w:t>Acceuil</w:t>
-      </w:r>
-      <w:proofErr w:type="spellEnd"/>
+      <w:r>
+        <w:t>P</w:t>
+      </w:r>
+      <w:r>
+        <w:t xml:space="preserve">age </w:t>
+      </w:r>
+      <w:r>
+        <w:rPr>
+          <w:b/>
+        </w:rPr>
+        <w:t>C</w:t>
+      </w:r>
+      <w:r>
+        <w:rPr>
+          <w:b/>
+        </w:rPr>
+        <w:t>andidat</w:t>
+      </w:r>
+    </w:p>
+    <w:p>
+      <w:pPr>
+        <w:pStyle w:val="Paragraphedeliste"/>
+        <w:numPr>
+          <w:ilvl w:val="3"/>
+          <w:numId w:val="1"/>
+        </w:numPr>
+        <w:spacing w:after="0" w:line="276" w:lineRule="auto"/>
+      </w:pPr>
+      <w:r>
+        <w:t>Afficha</w:t>
+      </w:r>
+      <w:r>
+        <w:t>ge : Infos, State code, fichier uploadé</w:t>
+      </w:r>
+    </w:p>
+    <w:p>
+      <w:pPr>
+        <w:pStyle w:val="Paragraphedeliste"/>
+        <w:numPr>
+          <w:ilvl w:val="3"/>
+          <w:numId w:val="1"/>
+        </w:numPr>
+        <w:spacing w:after="0" w:line="276" w:lineRule="auto"/>
+      </w:pPr>
+      <w:r>
+        <w:t>Fonctionnalité : changer l’état</w:t>
+      </w:r>
+      <w:r>
+        <w:t xml:space="preserve"> d’avancement</w:t>
+      </w:r>
+      <w:r>
+        <w:t xml:space="preserve">, test code, </w:t>
+      </w:r>
+      <w:r>
+        <w:t>visualiser le code</w:t>
+      </w:r>
     </w:p>
     <w:p>
       <w:pPr>
@@ -461,7 +820,13 @@
         <w:spacing w:after="0" w:line="276" w:lineRule="auto"/>
       </w:pPr>
       <w:r>
-        <w:t xml:space="preserve">Manage </w:t>
+        <w:t xml:space="preserve">Page </w:t>
+      </w:r>
+      <w:r>
+        <w:rPr>
+          <w:b/>
+        </w:rPr>
+        <w:t>Statistiques</w:t>
       </w:r>
     </w:p>
     <w:p>
@@ -474,15 +839,7 @@
         <w:spacing w:after="0" w:line="276" w:lineRule="auto"/>
       </w:pPr>
       <w:r>
-        <w:t xml:space="preserve">Affichage : Liste candidat (Nom, prénom, avancement…) [postulé, exercice donné, code en cours de vérification, refus, </w:t>
-      </w:r>
-      <w:proofErr w:type="gramStart"/>
-      <w:r>
-        <w:t>fin candidature</w:t>
-      </w:r>
-      <w:proofErr w:type="gramEnd"/>
-      <w:r>
-        <w:t>]</w:t>
+        <w:t>Affichage : tous les graphs possibles</w:t>
       </w:r>
     </w:p>
     <w:p>
@@ -495,73 +852,32 @@
         <w:spacing w:after="0" w:line="276" w:lineRule="auto"/>
       </w:pPr>
       <w:r>
-        <w:t>Fonctionnalité :  permet uniquement d’aller sur la page d’un candidat + fonctionnalité table</w:t>
-      </w:r>
-    </w:p>
-    <w:p>
-      <w:pPr>
-        <w:pStyle w:val="Paragraphedeliste"/>
-        <w:numPr>
-          <w:ilvl w:val="2"/>
-          <w:numId w:val="1"/>
-        </w:numPr>
-        <w:spacing w:after="0" w:line="276" w:lineRule="auto"/>
-      </w:pPr>
-      <w:r>
-        <w:t>Page – candidat</w:t>
-      </w:r>
-    </w:p>
-    <w:p>
-      <w:pPr>
-        <w:pStyle w:val="Paragraphedeliste"/>
-        <w:numPr>
-          <w:ilvl w:val="3"/>
-          <w:numId w:val="1"/>
-        </w:numPr>
-        <w:spacing w:after="0" w:line="276" w:lineRule="auto"/>
-      </w:pPr>
-      <w:r>
-        <w:t>Afficha</w:t>
-      </w:r>
-      <w:r>
-        <w:t>ge : Infos, State code, fichier uploadé</w:t>
-      </w:r>
-    </w:p>
-    <w:p>
-      <w:pPr>
-        <w:pStyle w:val="Paragraphedeliste"/>
-        <w:numPr>
-          <w:ilvl w:val="3"/>
-          <w:numId w:val="1"/>
-        </w:numPr>
-        <w:spacing w:after="0" w:line="276" w:lineRule="auto"/>
-      </w:pPr>
-      <w:r>
-        <w:t xml:space="preserve">Fonctionnalité : changer l’état, test code, </w:t>
-      </w:r>
-      <w:r>
-        <w:t>visualiser le code</w:t>
-      </w:r>
-    </w:p>
-    <w:p>
-      <w:pPr>
-        <w:pStyle w:val="Paragraphedeliste"/>
-        <w:numPr>
-          <w:ilvl w:val="1"/>
-          <w:numId w:val="1"/>
-        </w:numPr>
-        <w:spacing w:after="0" w:line="276" w:lineRule="auto"/>
-      </w:pPr>
-      <w:r>
-        <w:t>Test</w:t>
-      </w:r>
-    </w:p>
+        <w:t xml:space="preserve">Fonctionnalité : </w:t>
+      </w:r>
+    </w:p>
+    <w:p>
+      <w:pPr>
+        <w:spacing w:after="0" w:line="276" w:lineRule="auto"/>
+      </w:pPr>
+    </w:p>
+    <w:bookmarkEnd w:id="0"/>
     <w:p>
       <w:pPr>
         <w:spacing w:after="0" w:line="240" w:lineRule="auto"/>
       </w:pPr>
-      <w:bookmarkStart w:id="0" w:name="_GoBack"/>
-      <w:bookmarkEnd w:id="0"/>
+    </w:p>
+    <w:p/>
+    <w:p>
+      <w:pPr>
+        <w:tabs>
+          <w:tab w:val="left" w:pos="6435"/>
+        </w:tabs>
+      </w:pPr>
+      <w:r>
+        <w:tab/>
+      </w:r>
+      <w:bookmarkStart w:id="1" w:name="_GoBack"/>
+      <w:bookmarkEnd w:id="1"/>
     </w:p>
     <w:sectPr>
       <w:pgSz w:w="11906" w:h="16838"/>
@@ -1421,4 +1737,16 @@
     </a:ext>
   </a:extLst>
 </a:theme>
+</file>
+
+<file path=customXml/item1.xml><?xml version="1.0" encoding="utf-8"?>
+<b:Sources xmlns:b="http://schemas.openxmlformats.org/officeDocument/2006/bibliography" xmlns="http://schemas.openxmlformats.org/officeDocument/2006/bibliography" SelectedStyle="\APASixthEditionOfficeOnline.xsl" StyleName="APA" Version="6"/>
+</file>
+
+<file path=customXml/itemProps1.xml><?xml version="1.0" encoding="utf-8"?>
+<ds:datastoreItem xmlns:ds="http://schemas.openxmlformats.org/officeDocument/2006/customXml" ds:itemID="{A767574F-E629-47C4-80C0-2F8605AAFAC8}">
+  <ds:schemaRefs>
+    <ds:schemaRef ds:uri="http://schemas.openxmlformats.org/officeDocument/2006/bibliography"/>
+  </ds:schemaRefs>
+</ds:datastoreItem>
 </file>
</xml_diff>

<commit_message>
correction nom des pages
</commit_message>
<xml_diff>
--- a/MVP.docx
+++ b/MVP.docx
@@ -498,14 +498,12 @@
       <w:r>
         <w:t xml:space="preserve">Page </w:t>
       </w:r>
-      <w:proofErr w:type="spellStart"/>
       <w:r>
         <w:rPr>
           <w:b/>
         </w:rPr>
-        <w:t>Acceuil</w:t>
-      </w:r>
-      <w:proofErr w:type="spellEnd"/>
+        <w:t>Main</w:t>
+      </w:r>
       <w:r>
         <w:rPr>
           <w:b/>
@@ -612,20 +610,10 @@
         <w:rPr>
           <w:b/>
         </w:rPr>
-        <w:t>Pos</w:t>
-      </w:r>
-      <w:r>
-        <w:rPr>
-          <w:b/>
-        </w:rPr>
-        <w:t>t</w:t>
-      </w:r>
-      <w:r>
-        <w:rPr>
-          <w:b/>
-        </w:rPr>
-        <w:t>uler</w:t>
-      </w:r>
+        <w:t>Apply</w:t>
+      </w:r>
+      <w:bookmarkStart w:id="1" w:name="_GoBack"/>
+      <w:bookmarkEnd w:id="1"/>
       <w:r>
         <w:t> :</w:t>
       </w:r>
@@ -876,8 +864,6 @@
       <w:r>
         <w:tab/>
       </w:r>
-      <w:bookmarkStart w:id="1" w:name="_GoBack"/>
-      <w:bookmarkEnd w:id="1"/>
     </w:p>
     <w:sectPr>
       <w:pgSz w:w="11906" w:h="16838"/>
@@ -1744,7 +1730,7 @@
 </file>
 
 <file path=customXml/itemProps1.xml><?xml version="1.0" encoding="utf-8"?>
-<ds:datastoreItem xmlns:ds="http://schemas.openxmlformats.org/officeDocument/2006/customXml" ds:itemID="{A767574F-E629-47C4-80C0-2F8605AAFAC8}">
+<ds:datastoreItem xmlns:ds="http://schemas.openxmlformats.org/officeDocument/2006/customXml" ds:itemID="{179F42FA-102F-49DD-B268-D3B1D4D13EAD}">
   <ds:schemaRefs>
     <ds:schemaRef ds:uri="http://schemas.openxmlformats.org/officeDocument/2006/bibliography"/>
   </ds:schemaRefs>

</xml_diff>

<commit_message>
Commit de Clara, début des stats
</commit_message>
<xml_diff>
--- a/MVP.docx
+++ b/MVP.docx
@@ -120,7 +120,6 @@
           <w:color w:val="404040" w:themeColor="text1" w:themeTint="BF"/>
         </w:rPr>
       </w:pPr>
-      <w:proofErr w:type="gramStart"/>
       <w:r>
         <w:rPr>
           <w:rFonts w:asciiTheme="majorHAnsi" w:hAnsiTheme="majorHAnsi" w:cstheme="majorHAnsi"/>
@@ -129,9 +128,8 @@
           <w:sz w:val="32"/>
           <w:szCs w:val="36"/>
         </w:rPr>
-        <w:t>Description détaillées</w:t>
-      </w:r>
-      <w:proofErr w:type="gramEnd"/>
+        <w:t>Description détaillée</w:t>
+      </w:r>
       <w:r>
         <w:rPr>
           <w:rFonts w:asciiTheme="majorHAnsi" w:hAnsiTheme="majorHAnsi" w:cstheme="majorHAnsi"/>
@@ -172,15 +170,13 @@
       </w:r>
       <w:proofErr w:type="spellEnd"/>
       <w:r>
-        <w:t xml:space="preserve"> avec </w:t>
-      </w:r>
-      <w:proofErr w:type="gramStart"/>
-      <w:r>
-        <w:t>toute les caractéristiques</w:t>
-      </w:r>
-      <w:proofErr w:type="gramEnd"/>
-      <w:r>
-        <w:t xml:space="preserve"> qui pourraient nous être utiles</w:t>
+        <w:t xml:space="preserve"> avec toute</w:t>
+      </w:r>
+      <w:r>
+        <w:t>s</w:t>
+      </w:r>
+      <w:r>
+        <w:t xml:space="preserve"> les caractéristiques qui pourraient nous être utiles</w:t>
       </w:r>
     </w:p>
     <w:p>
@@ -291,7 +287,13 @@
         <w:t xml:space="preserve"> </w:t>
       </w:r>
       <w:r>
-        <w:t>Ecriture de fonctions :</w:t>
+        <w:t xml:space="preserve">Ecriture de fonctions correspondant aux fonctionnalités les plus </w:t>
+      </w:r>
+      <w:r>
+        <w:t>importantes</w:t>
+      </w:r>
+      <w:r>
+        <w:t> :</w:t>
       </w:r>
     </w:p>
     <w:p>
@@ -310,6 +312,15 @@
       </w:r>
       <w:proofErr w:type="spellEnd"/>
       <w:proofErr w:type="gramEnd"/>
+      <w:r>
+        <w:t xml:space="preserve"> (</w:t>
+      </w:r>
+      <w:r>
+        <w:t>sélection</w:t>
+      </w:r>
+      <w:r>
+        <w:t>/projection)</w:t>
+      </w:r>
     </w:p>
     <w:p>
       <w:pPr>
@@ -327,6 +338,23 @@
       </w:r>
       <w:proofErr w:type="spellEnd"/>
       <w:proofErr w:type="gramEnd"/>
+      <w:r>
+        <w:t xml:space="preserve"> (</w:t>
+      </w:r>
+      <w:r>
+        <w:t>récupérer</w:t>
+      </w:r>
+      <w:r>
+        <w:t xml:space="preserve"> les </w:t>
+      </w:r>
+      <w:proofErr w:type="spellStart"/>
+      <w:r>
+        <w:t>json</w:t>
+      </w:r>
+      <w:proofErr w:type="spellEnd"/>
+      <w:r>
+        <w:t xml:space="preserve"> et les transformer en dictionnaire)</w:t>
+      </w:r>
     </w:p>
     <w:p>
       <w:pPr>
@@ -337,9 +365,126 @@
         </w:numPr>
         <w:spacing w:after="0" w:line="276" w:lineRule="auto"/>
       </w:pPr>
+      <w:proofErr w:type="spellStart"/>
+      <w:proofErr w:type="gramStart"/>
+      <w:r>
+        <w:t>prettyPrint</w:t>
+      </w:r>
+      <w:proofErr w:type="spellEnd"/>
+      <w:proofErr w:type="gramEnd"/>
+      <w:r>
+        <w:t xml:space="preserve"> (fonc</w:t>
+      </w:r>
+      <w:r>
+        <w:t>t</w:t>
+      </w:r>
+      <w:r>
+        <w:t>i</w:t>
+      </w:r>
+      <w:r>
+        <w:t xml:space="preserve">on d’affichage du fichier </w:t>
+      </w:r>
+      <w:proofErr w:type="spellStart"/>
+      <w:r>
+        <w:t>json</w:t>
+      </w:r>
+      <w:proofErr w:type="spellEnd"/>
+      <w:r>
+        <w:t>)</w:t>
+      </w:r>
+    </w:p>
+    <w:p>
+      <w:pPr>
+        <w:pStyle w:val="Paragraphedeliste"/>
+        <w:numPr>
+          <w:ilvl w:val="2"/>
+          <w:numId w:val="1"/>
+        </w:numPr>
+        <w:spacing w:after="0" w:line="276" w:lineRule="auto"/>
+      </w:pPr>
+      <w:r>
+        <w:t>Update (pour modifier des données)</w:t>
+      </w:r>
+    </w:p>
+    <w:p>
+      <w:pPr>
+        <w:pStyle w:val="Paragraphedeliste"/>
+        <w:spacing w:after="0" w:line="276" w:lineRule="auto"/>
+        <w:ind w:left="2160"/>
+      </w:pPr>
+      <w:r>
+        <w:t>REMARQUES : description plus précise en commentaire du code</w:t>
+      </w:r>
+    </w:p>
+    <w:p>
+      <w:pPr>
+        <w:pStyle w:val="Paragraphedeliste"/>
+        <w:numPr>
+          <w:ilvl w:val="1"/>
+          <w:numId w:val="1"/>
+        </w:numPr>
+        <w:spacing w:after="0" w:line="276" w:lineRule="auto"/>
+      </w:pPr>
       <w:r>
         <w:t xml:space="preserve"> </w:t>
       </w:r>
+      <w:r>
+        <w:t>Tests</w:t>
+      </w:r>
+    </w:p>
+    <w:p>
+      <w:pPr>
+        <w:pStyle w:val="Paragraphedeliste"/>
+        <w:spacing w:after="0" w:line="276" w:lineRule="auto"/>
+      </w:pPr>
+      <w:bookmarkStart w:id="0" w:name="_Hlk530574437"/>
+    </w:p>
+    <w:p>
+      <w:pPr>
+        <w:pStyle w:val="Paragraphedeliste"/>
+        <w:numPr>
+          <w:ilvl w:val="0"/>
+          <w:numId w:val="1"/>
+        </w:numPr>
+        <w:spacing w:after="0" w:line="276" w:lineRule="auto"/>
+      </w:pPr>
+      <w:r>
+        <w:t>Création de la</w:t>
+      </w:r>
+      <w:r>
+        <w:t xml:space="preserve"> plat</w:t>
+      </w:r>
+      <w:r>
+        <w:t>e</w:t>
+      </w:r>
+      <w:r>
+        <w:t xml:space="preserve">forme </w:t>
+      </w:r>
+      <w:r>
+        <w:t>avec Dash</w:t>
+      </w:r>
+    </w:p>
+    <w:p>
+      <w:pPr>
+        <w:pStyle w:val="Paragraphedeliste"/>
+        <w:numPr>
+          <w:ilvl w:val="1"/>
+          <w:numId w:val="1"/>
+        </w:numPr>
+        <w:spacing w:after="0" w:line="276" w:lineRule="auto"/>
+      </w:pPr>
+      <w:r>
+        <w:t>Page</w:t>
+      </w:r>
+      <w:r>
+        <w:t>s</w:t>
+      </w:r>
+      <w:r>
+        <w:t> </w:t>
+      </w:r>
+      <w:r>
+        <w:t>générales :</w:t>
+      </w:r>
     </w:p>
     <w:p>
       <w:pPr>
@@ -350,6 +495,88 @@
         </w:numPr>
         <w:spacing w:after="0" w:line="276" w:lineRule="auto"/>
       </w:pPr>
+      <w:r>
+        <w:t xml:space="preserve">Page </w:t>
+      </w:r>
+      <w:r>
+        <w:rPr>
+          <w:b/>
+        </w:rPr>
+        <w:t>Main</w:t>
+      </w:r>
+      <w:r>
+        <w:rPr>
+          <w:b/>
+        </w:rPr>
+        <w:t xml:space="preserve"> – </w:t>
+      </w:r>
+      <w:r>
+        <w:t>pour le login </w:t>
+      </w:r>
+    </w:p>
+    <w:p>
+      <w:pPr>
+        <w:pStyle w:val="Paragraphedeliste"/>
+        <w:numPr>
+          <w:ilvl w:val="3"/>
+          <w:numId w:val="1"/>
+        </w:numPr>
+        <w:spacing w:after="0" w:line="276" w:lineRule="auto"/>
+      </w:pPr>
+      <w:r>
+        <w:t>Affichage</w:t>
+      </w:r>
+    </w:p>
+    <w:p>
+      <w:pPr>
+        <w:pStyle w:val="Paragraphedeliste"/>
+        <w:numPr>
+          <w:ilvl w:val="3"/>
+          <w:numId w:val="1"/>
+        </w:numPr>
+        <w:spacing w:after="0" w:line="276" w:lineRule="auto"/>
+      </w:pPr>
+      <w:r>
+        <w:t>Fonctionnalité : permet d’accéder à la page candidat OU aux pages du recruteur</w:t>
+      </w:r>
+    </w:p>
+    <w:p>
+      <w:pPr>
+        <w:pStyle w:val="Paragraphedeliste"/>
+        <w:numPr>
+          <w:ilvl w:val="2"/>
+          <w:numId w:val="1"/>
+        </w:numPr>
+        <w:spacing w:after="0" w:line="276" w:lineRule="auto"/>
+      </w:pPr>
+      <w:r>
+        <w:t xml:space="preserve">Page </w:t>
+      </w:r>
+      <w:r>
+        <w:rPr>
+          <w:b/>
+        </w:rPr>
+        <w:t xml:space="preserve">ERREUR </w:t>
+      </w:r>
+      <w:proofErr w:type="gramStart"/>
+      <w:r>
+        <w:rPr>
+          <w:b/>
+        </w:rPr>
+        <w:t>404</w:t>
+      </w:r>
+      <w:r>
+        <w:t>  -</w:t>
+      </w:r>
+      <w:proofErr w:type="gramEnd"/>
+      <w:r>
+        <w:t xml:space="preserve"> à afficher lors d’erreurs (et pour les requêtes impossibles ?)</w:t>
+      </w:r>
+    </w:p>
+    <w:p>
+      <w:pPr>
+        <w:spacing w:after="0" w:line="276" w:lineRule="auto"/>
+      </w:pPr>
     </w:p>
     <w:p>
       <w:pPr>
@@ -361,30 +588,79 @@
         <w:spacing w:after="0" w:line="276" w:lineRule="auto"/>
       </w:pPr>
       <w:r>
-        <w:t xml:space="preserve"> </w:t>
-      </w:r>
-      <w:r>
-        <w:t>Tests</w:t>
-      </w:r>
-    </w:p>
-    <w:p>
-      <w:pPr>
-        <w:pStyle w:val="Paragraphedeliste"/>
-        <w:spacing w:after="0" w:line="276" w:lineRule="auto"/>
-      </w:pPr>
-    </w:p>
-    <w:p>
-      <w:pPr>
-        <w:pStyle w:val="Paragraphedeliste"/>
-        <w:numPr>
-          <w:ilvl w:val="0"/>
-          <w:numId w:val="1"/>
-        </w:numPr>
-        <w:spacing w:after="0" w:line="276" w:lineRule="auto"/>
-      </w:pPr>
-      <w:r>
-        <w:t>Création de la page avec Dash</w:t>
-      </w:r>
+        <w:t xml:space="preserve">Page pour le </w:t>
+      </w:r>
+      <w:r>
+        <w:t>candidat</w:t>
+      </w:r>
+    </w:p>
+    <w:p>
+      <w:pPr>
+        <w:pStyle w:val="Paragraphedeliste"/>
+        <w:numPr>
+          <w:ilvl w:val="2"/>
+          <w:numId w:val="1"/>
+        </w:numPr>
+        <w:spacing w:after="0" w:line="276" w:lineRule="auto"/>
+      </w:pPr>
+      <w:r>
+        <w:t xml:space="preserve">Page </w:t>
+      </w:r>
+      <w:r>
+        <w:rPr>
+          <w:b/>
+        </w:rPr>
+        <w:t>Apply</w:t>
+      </w:r>
+      <w:bookmarkStart w:id="1" w:name="_GoBack"/>
+      <w:bookmarkEnd w:id="1"/>
+      <w:r>
+        <w:t> :</w:t>
+      </w:r>
+    </w:p>
+    <w:p>
+      <w:pPr>
+        <w:pStyle w:val="Paragraphedeliste"/>
+        <w:numPr>
+          <w:ilvl w:val="3"/>
+          <w:numId w:val="1"/>
+        </w:numPr>
+        <w:spacing w:after="0" w:line="276" w:lineRule="auto"/>
+      </w:pPr>
+      <w:r>
+        <w:t xml:space="preserve">Affichage : </w:t>
+      </w:r>
+    </w:p>
+    <w:p>
+      <w:pPr>
+        <w:pStyle w:val="Paragraphedeliste"/>
+        <w:numPr>
+          <w:ilvl w:val="3"/>
+          <w:numId w:val="1"/>
+        </w:numPr>
+        <w:spacing w:after="0" w:line="276" w:lineRule="auto"/>
+      </w:pPr>
+      <w:r>
+        <w:t>Fonctionnalité : postuler,</w:t>
+      </w:r>
+      <w:r>
+        <w:t xml:space="preserve"> upl</w:t>
+      </w:r>
+      <w:r>
+        <w:t>o</w:t>
+      </w:r>
+      <w:r>
+        <w:t>a</w:t>
+      </w:r>
+      <w:r>
+        <w:t>der</w:t>
+      </w:r>
+    </w:p>
+    <w:p>
+      <w:pPr>
+        <w:spacing w:after="0" w:line="276" w:lineRule="auto"/>
+        <w:ind w:left="2520"/>
+      </w:pPr>
     </w:p>
     <w:p>
       <w:pPr>
@@ -396,7 +672,8 @@
         <w:spacing w:after="0" w:line="276" w:lineRule="auto"/>
       </w:pPr>
       <w:r>
-        <w:t xml:space="preserve">Page pour le candidat </w:t>
+        <w:lastRenderedPageBreak/>
+        <w:t>Pages pour le recruteur</w:t>
       </w:r>
     </w:p>
     <w:p>
@@ -409,31 +686,50 @@
         <w:spacing w:after="0" w:line="276" w:lineRule="auto"/>
       </w:pPr>
       <w:r>
-        <w:t>Fonctionnalité : P</w:t>
-      </w:r>
-      <w:r>
-        <w:t xml:space="preserve">our postuler et </w:t>
-      </w:r>
-      <w:proofErr w:type="spellStart"/>
-      <w:r>
-        <w:t>uplaoder</w:t>
-      </w:r>
-      <w:proofErr w:type="spellEnd"/>
-      <w:r>
-        <w:t xml:space="preserve"> + login</w:t>
-      </w:r>
-    </w:p>
-    <w:p>
-      <w:pPr>
-        <w:pStyle w:val="Paragraphedeliste"/>
-        <w:numPr>
-          <w:ilvl w:val="1"/>
-          <w:numId w:val="1"/>
-        </w:numPr>
-        <w:spacing w:after="0" w:line="276" w:lineRule="auto"/>
-      </w:pPr>
-      <w:r>
-        <w:t>Page pour le recruteur</w:t>
+        <w:t>Page </w:t>
+      </w:r>
+      <w:r>
+        <w:rPr>
+          <w:b/>
+        </w:rPr>
+        <w:t>Management</w:t>
+      </w:r>
+    </w:p>
+    <w:p>
+      <w:pPr>
+        <w:pStyle w:val="Paragraphedeliste"/>
+        <w:numPr>
+          <w:ilvl w:val="3"/>
+          <w:numId w:val="1"/>
+        </w:numPr>
+        <w:spacing w:after="0" w:line="276" w:lineRule="auto"/>
+      </w:pPr>
+      <w:r>
+        <w:t xml:space="preserve">Affichage : Liste candidat (Nom, prénom, avancement…) [postulé, exercice donné, code en cours de vérification, refus, </w:t>
+      </w:r>
+      <w:proofErr w:type="gramStart"/>
+      <w:r>
+        <w:t>fin candidature</w:t>
+      </w:r>
+      <w:proofErr w:type="gramEnd"/>
+      <w:r>
+        <w:t>]</w:t>
+      </w:r>
+    </w:p>
+    <w:p>
+      <w:pPr>
+        <w:pStyle w:val="Paragraphedeliste"/>
+        <w:numPr>
+          <w:ilvl w:val="3"/>
+          <w:numId w:val="1"/>
+        </w:numPr>
+        <w:spacing w:after="0" w:line="276" w:lineRule="auto"/>
+      </w:pPr>
+      <w:r>
+        <w:t>Fonctionnalité :  permet uniquement d’aller sur la page d’un candidat + fonctionnalité table</w:t>
+      </w:r>
+      <w:r>
+        <w:t xml:space="preserve"> (tris)</w:t>
       </w:r>
     </w:p>
     <w:p>
@@ -445,11 +741,62 @@
         </w:numPr>
         <w:spacing w:after="0" w:line="276" w:lineRule="auto"/>
       </w:pPr>
-      <w:proofErr w:type="spellStart"/>
-      <w:r>
-        <w:t>Acceuil</w:t>
-      </w:r>
-      <w:proofErr w:type="spellEnd"/>
+      <w:r>
+        <w:t>P</w:t>
+      </w:r>
+      <w:r>
+        <w:t xml:space="preserve">age </w:t>
+      </w:r>
+      <w:r>
+        <w:rPr>
+          <w:b/>
+        </w:rPr>
+        <w:t>C</w:t>
+      </w:r>
+      <w:r>
+        <w:rPr>
+          <w:b/>
+        </w:rPr>
+        <w:t>andidat</w:t>
+      </w:r>
+    </w:p>
+    <w:p>
+      <w:pPr>
+        <w:pStyle w:val="Paragraphedeliste"/>
+        <w:numPr>
+          <w:ilvl w:val="3"/>
+          <w:numId w:val="1"/>
+        </w:numPr>
+        <w:spacing w:after="0" w:line="276" w:lineRule="auto"/>
+      </w:pPr>
+      <w:r>
+        <w:t>Afficha</w:t>
+      </w:r>
+      <w:r>
+        <w:t>ge : Infos, State code, fichier uploadé</w:t>
+      </w:r>
+    </w:p>
+    <w:p>
+      <w:pPr>
+        <w:pStyle w:val="Paragraphedeliste"/>
+        <w:numPr>
+          <w:ilvl w:val="3"/>
+          <w:numId w:val="1"/>
+        </w:numPr>
+        <w:spacing w:after="0" w:line="276" w:lineRule="auto"/>
+      </w:pPr>
+      <w:r>
+        <w:t>Fonctionnalité : changer l’état</w:t>
+      </w:r>
+      <w:r>
+        <w:t xml:space="preserve"> d’avancement</w:t>
+      </w:r>
+      <w:r>
+        <w:t xml:space="preserve">, test code, </w:t>
+      </w:r>
+      <w:r>
+        <w:t>visualiser le code</w:t>
+      </w:r>
     </w:p>
     <w:p>
       <w:pPr>
@@ -461,7 +808,13 @@
         <w:spacing w:after="0" w:line="276" w:lineRule="auto"/>
       </w:pPr>
       <w:r>
-        <w:t xml:space="preserve">Manage </w:t>
+        <w:t xml:space="preserve">Page </w:t>
+      </w:r>
+      <w:r>
+        <w:rPr>
+          <w:b/>
+        </w:rPr>
+        <w:t>Statistiques</w:t>
       </w:r>
     </w:p>
     <w:p>
@@ -474,15 +827,7 @@
         <w:spacing w:after="0" w:line="276" w:lineRule="auto"/>
       </w:pPr>
       <w:r>
-        <w:t xml:space="preserve">Affichage : Liste candidat (Nom, prénom, avancement…) [postulé, exercice donné, code en cours de vérification, refus, </w:t>
-      </w:r>
-      <w:proofErr w:type="gramStart"/>
-      <w:r>
-        <w:t>fin candidature</w:t>
-      </w:r>
-      <w:proofErr w:type="gramEnd"/>
-      <w:r>
-        <w:t>]</w:t>
+        <w:t>Affichage : tous les graphs possibles</w:t>
       </w:r>
     </w:p>
     <w:p>
@@ -495,73 +840,30 @@
         <w:spacing w:after="0" w:line="276" w:lineRule="auto"/>
       </w:pPr>
       <w:r>
-        <w:t>Fonctionnalité :  permet uniquement d’aller sur la page d’un candidat + fonctionnalité table</w:t>
-      </w:r>
-    </w:p>
-    <w:p>
-      <w:pPr>
-        <w:pStyle w:val="Paragraphedeliste"/>
-        <w:numPr>
-          <w:ilvl w:val="2"/>
-          <w:numId w:val="1"/>
-        </w:numPr>
-        <w:spacing w:after="0" w:line="276" w:lineRule="auto"/>
-      </w:pPr>
-      <w:r>
-        <w:t>Page – candidat</w:t>
-      </w:r>
-    </w:p>
-    <w:p>
-      <w:pPr>
-        <w:pStyle w:val="Paragraphedeliste"/>
-        <w:numPr>
-          <w:ilvl w:val="3"/>
-          <w:numId w:val="1"/>
-        </w:numPr>
-        <w:spacing w:after="0" w:line="276" w:lineRule="auto"/>
-      </w:pPr>
-      <w:r>
-        <w:t>Afficha</w:t>
-      </w:r>
-      <w:r>
-        <w:t>ge : Infos, State code, fichier uploadé</w:t>
-      </w:r>
-    </w:p>
-    <w:p>
-      <w:pPr>
-        <w:pStyle w:val="Paragraphedeliste"/>
-        <w:numPr>
-          <w:ilvl w:val="3"/>
-          <w:numId w:val="1"/>
-        </w:numPr>
-        <w:spacing w:after="0" w:line="276" w:lineRule="auto"/>
-      </w:pPr>
-      <w:r>
-        <w:t xml:space="preserve">Fonctionnalité : changer l’état, test code, </w:t>
-      </w:r>
-      <w:r>
-        <w:t>visualiser le code</w:t>
-      </w:r>
-    </w:p>
-    <w:p>
-      <w:pPr>
-        <w:pStyle w:val="Paragraphedeliste"/>
-        <w:numPr>
-          <w:ilvl w:val="1"/>
-          <w:numId w:val="1"/>
-        </w:numPr>
-        <w:spacing w:after="0" w:line="276" w:lineRule="auto"/>
-      </w:pPr>
-      <w:r>
-        <w:t>Test</w:t>
-      </w:r>
-    </w:p>
+        <w:t xml:space="preserve">Fonctionnalité : </w:t>
+      </w:r>
+    </w:p>
+    <w:p>
+      <w:pPr>
+        <w:spacing w:after="0" w:line="276" w:lineRule="auto"/>
+      </w:pPr>
+    </w:p>
+    <w:bookmarkEnd w:id="0"/>
     <w:p>
       <w:pPr>
         <w:spacing w:after="0" w:line="240" w:lineRule="auto"/>
       </w:pPr>
-      <w:bookmarkStart w:id="0" w:name="_GoBack"/>
-      <w:bookmarkEnd w:id="0"/>
+    </w:p>
+    <w:p/>
+    <w:p>
+      <w:pPr>
+        <w:tabs>
+          <w:tab w:val="left" w:pos="6435"/>
+        </w:tabs>
+      </w:pPr>
+      <w:r>
+        <w:tab/>
+      </w:r>
     </w:p>
     <w:sectPr>
       <w:pgSz w:w="11906" w:h="16838"/>
@@ -1421,4 +1723,16 @@
     </a:ext>
   </a:extLst>
 </a:theme>
+</file>
+
+<file path=customXml/item1.xml><?xml version="1.0" encoding="utf-8"?>
+<b:Sources xmlns:b="http://schemas.openxmlformats.org/officeDocument/2006/bibliography" xmlns="http://schemas.openxmlformats.org/officeDocument/2006/bibliography" SelectedStyle="\APASixthEditionOfficeOnline.xsl" StyleName="APA" Version="6"/>
+</file>
+
+<file path=customXml/itemProps1.xml><?xml version="1.0" encoding="utf-8"?>
+<ds:datastoreItem xmlns:ds="http://schemas.openxmlformats.org/officeDocument/2006/customXml" ds:itemID="{179F42FA-102F-49DD-B268-D3B1D4D13EAD}">
+  <ds:schemaRefs>
+    <ds:schemaRef ds:uri="http://schemas.openxmlformats.org/officeDocument/2006/bibliography"/>
+  </ds:schemaRefs>
+</ds:datastoreItem>
 </file>
</xml_diff>